<commit_message>
deleting to update files
</commit_message>
<xml_diff>
--- a/PRFAQ_Draft.docx
+++ b/PRFAQ_Draft.docx
@@ -617,6 +617,15 @@
           <w:szCs w:val="20"/>
         </w:rPr>
       </w:pPr>
+      <w:r>
+        <w:rPr>
+          <w:rFonts w:cs="Tahoma"/>
+          <w:bCs/>
+          <w:sz w:val="20"/>
+          <w:szCs w:val="20"/>
+        </w:rPr>
+        <w:t xml:space="preserve">Amazon </w:t>
+      </w:r>
       <w:proofErr w:type="spellStart"/>
       <w:r>
         <w:rPr>
@@ -625,7 +634,7 @@
           <w:sz w:val="20"/>
           <w:szCs w:val="20"/>
         </w:rPr>
-        <w:t>Amazon</w:t>
+        <w:t>NextPlay</w:t>
       </w:r>
       <w:proofErr w:type="spellEnd"/>
       <w:r>
@@ -637,17 +646,24 @@
         </w:rPr>
         <w:t xml:space="preserve"> </w:t>
       </w:r>
-      <w:proofErr w:type="spellStart"/>
-      <w:r>
-        <w:rPr>
-          <w:rFonts w:cs="Tahoma"/>
-          <w:bCs/>
-          <w:sz w:val="20"/>
-          <w:szCs w:val="20"/>
-        </w:rPr>
-        <w:t>NextPlay</w:t>
-      </w:r>
-      <w:proofErr w:type="spellEnd"/>
+      <w:r>
+        <w:rPr>
+          <w:rFonts w:cs="Tahoma"/>
+          <w:bCs/>
+          <w:sz w:val="20"/>
+          <w:szCs w:val="20"/>
+        </w:rPr>
+        <w:t xml:space="preserve">allows users to input college career </w:t>
+      </w:r>
+      <w:r>
+        <w:rPr>
+          <w:rFonts w:cs="Tahoma"/>
+          <w:bCs/>
+          <w:sz w:val="20"/>
+          <w:szCs w:val="20"/>
+        </w:rPr>
+        <w:t>statistics</w:t>
+      </w:r>
       <w:r>
         <w:rPr>
           <w:rFonts w:cs="Tahoma"/>
@@ -664,34 +680,25 @@
           <w:sz w:val="20"/>
           <w:szCs w:val="20"/>
         </w:rPr>
-        <w:t xml:space="preserve">allows users to input college career </w:t>
-      </w:r>
-      <w:r>
-        <w:rPr>
-          <w:rFonts w:cs="Tahoma"/>
-          <w:bCs/>
-          <w:sz w:val="20"/>
-          <w:szCs w:val="20"/>
-        </w:rPr>
-        <w:t>statistics</w:t>
-      </w:r>
-      <w:r>
-        <w:rPr>
-          <w:rFonts w:cs="Tahoma"/>
-          <w:bCs/>
-          <w:sz w:val="20"/>
-          <w:szCs w:val="20"/>
-        </w:rPr>
-        <w:t xml:space="preserve"> </w:t>
-      </w:r>
-      <w:r>
-        <w:rPr>
-          <w:rFonts w:cs="Tahoma"/>
-          <w:bCs/>
-          <w:sz w:val="20"/>
-          <w:szCs w:val="20"/>
-        </w:rPr>
-        <w:t xml:space="preserve">and have a peer into their first four years. This will allow NBA front offices to make better decision for how they would like to use their draft capital for the NBA draft. Perhaps you have the </w:t>
+        <w:t>and have a pee</w:t>
+      </w:r>
+      <w:r>
+        <w:rPr>
+          <w:rFonts w:cs="Tahoma"/>
+          <w:bCs/>
+          <w:sz w:val="20"/>
+          <w:szCs w:val="20"/>
+        </w:rPr>
+        <w:t>k</w:t>
+      </w:r>
+      <w:r>
+        <w:rPr>
+          <w:rFonts w:cs="Tahoma"/>
+          <w:bCs/>
+          <w:sz w:val="20"/>
+          <w:szCs w:val="20"/>
+        </w:rPr>
+        <w:t xml:space="preserve"> into their first four years. This will allow NBA front offices to make better decision for how they would like to use their draft capital for the NBA draft. Perhaps you have the </w:t>
       </w:r>
       <w:r>
         <w:rPr>
@@ -3797,6 +3804,7 @@
   <w:style w:type="character" w:default="1" w:styleId="DefaultParagraphFont">
     <w:name w:val="Default Paragraph Font"/>
     <w:uiPriority w:val="1"/>
+    <w:semiHidden/>
     <w:unhideWhenUsed/>
   </w:style>
   <w:style w:type="table" w:default="1" w:styleId="TableNormal">

</xml_diff>